<commit_message>
Se incluye procedimiento con tarjetas
</commit_message>
<xml_diff>
--- a/Ejercicio de prueba.docx
+++ b/Ejercicio de prueba.docx
@@ -2,6 +2,14 @@
 <file path=word/document.xml><?xml version="1.0" encoding="utf-8"?>
 <w:document xmlns:wpc="http://schemas.microsoft.com/office/word/2010/wordprocessingCanvas" xmlns:cx="http://schemas.microsoft.com/office/drawing/2014/chartex" xmlns:cx1="http://schemas.microsoft.com/office/drawing/2015/9/8/chartex" xmlns:cx2="http://schemas.microsoft.com/office/drawing/2015/10/21/chartex" xmlns:cx3="http://schemas.microsoft.com/office/drawing/2016/5/9/chartex" xmlns:cx4="http://schemas.microsoft.com/office/drawing/2016/5/10/chartex" xmlns:cx5="http://schemas.microsoft.com/office/drawing/2016/5/11/chartex" xmlns:cx6="http://schemas.microsoft.com/office/drawing/2016/5/12/chartex" xmlns:cx7="http://schemas.microsoft.com/office/drawing/2016/5/13/chartex" xmlns:cx8="http://schemas.microsoft.com/office/drawing/2016/5/14/chartex" xmlns:mc="http://schemas.openxmlformats.org/markup-compatibility/2006" xmlns:aink="http://schemas.microsoft.com/office/drawing/2016/ink" xmlns:am3d="http://schemas.microsoft.com/office/drawing/2017/model3d" xmlns:o="urn:schemas-microsoft-com:office:office" xmlns:r="http://schemas.openxmlformats.org/officeDocument/2006/relationships" xmlns:m="http://schemas.openxmlformats.org/officeDocument/2006/math" xmlns:v="urn:schemas-microsoft-com:vml" xmlns:wp14="http://schemas.microsoft.com/office/word/2010/wordprocessingDrawing" xmlns:wp="http://schemas.openxmlformats.org/drawingml/2006/wordprocessingDrawing" xmlns:w10="urn:schemas-microsoft-com:office:word" xmlns:w="http://schemas.openxmlformats.org/wordprocessingml/2006/main" xmlns:w14="http://schemas.microsoft.com/office/word/2010/wordml" xmlns:w15="http://schemas.microsoft.com/office/word/2012/wordml" xmlns:w16cex="http://schemas.microsoft.com/office/word/2018/wordml/cex" xmlns:w16cid="http://schemas.microsoft.com/office/word/2016/wordml/cid" xmlns:w16="http://schemas.microsoft.com/office/word/2018/wordml" xmlns:w16se="http://schemas.microsoft.com/office/word/2015/wordml/symex" xmlns:wpg="http://schemas.microsoft.com/office/word/2010/wordprocessingGroup" xmlns:wpi="http://schemas.microsoft.com/office/word/2010/wordprocessingInk" xmlns:wne="http://schemas.microsoft.com/office/word/2006/wordml" xmlns:wps="http://schemas.microsoft.com/office/word/2010/wordprocessingShape" mc:Ignorable="w14 w15 w16se w16cid w16 w16cex wp14">
   <w:body>
+    <w:p>
+      <w:pPr>
+        <w:pStyle w:val="Ttulo1"/>
+      </w:pPr>
+      <w:r>
+        <w:t>EJERCICIO DE PRUEBA</w:t>
+      </w:r>
+    </w:p>
     <w:p>
       <w:r>
         <w:rPr>
@@ -25,7 +33,7 @@
                     </pic:cNvPicPr>
                   </pic:nvPicPr>
                   <pic:blipFill rotWithShape="1">
-                    <a:blip r:embed="rId4">
+                    <a:blip r:embed="rId5">
                       <a:extLst>
                         <a:ext uri="{28A0092B-C50C-407E-A947-70E740481C1C}">
                           <a14:useLocalDpi xmlns:a14="http://schemas.microsoft.com/office/drawing/2010/main" val="0"/>
@@ -60,6 +68,104 @@
         </w:drawing>
       </w:r>
     </w:p>
+    <w:p>
+      <w:pPr>
+        <w:pStyle w:val="Ttulo1"/>
+      </w:pPr>
+      <w:r>
+        <w:t>PROCEDIMIENTO:</w:t>
+      </w:r>
+    </w:p>
+    <w:p>
+      <w:pPr>
+        <w:pStyle w:val="Prrafodelista"/>
+        <w:numPr>
+          <w:ilvl w:val="0"/>
+          <w:numId w:val="1"/>
+        </w:numPr>
+      </w:pPr>
+      <w:r>
+        <w:t>Levantar la hoja que se encuentra encima de las tarjetas.</w:t>
+      </w:r>
+    </w:p>
+    <w:p>
+      <w:pPr>
+        <w:pStyle w:val="Prrafodelista"/>
+        <w:numPr>
+          <w:ilvl w:val="0"/>
+          <w:numId w:val="1"/>
+        </w:numPr>
+      </w:pPr>
+      <w:r>
+        <w:t>Tomar una de las tarjetas.</w:t>
+      </w:r>
+    </w:p>
+    <w:p>
+      <w:pPr>
+        <w:pStyle w:val="Prrafodelista"/>
+        <w:numPr>
+          <w:ilvl w:val="0"/>
+          <w:numId w:val="1"/>
+        </w:numPr>
+      </w:pPr>
+      <w:r>
+        <w:t>Tomar la segunda tarjeta.</w:t>
+      </w:r>
+    </w:p>
+    <w:p>
+      <w:pPr>
+        <w:pStyle w:val="Prrafodelista"/>
+        <w:numPr>
+          <w:ilvl w:val="0"/>
+          <w:numId w:val="1"/>
+        </w:numPr>
+      </w:pPr>
+      <w:r>
+        <w:t>Poner la hoja nuevamente.</w:t>
+      </w:r>
+    </w:p>
+    <w:p>
+      <w:pPr>
+        <w:pStyle w:val="Prrafodelista"/>
+        <w:numPr>
+          <w:ilvl w:val="0"/>
+          <w:numId w:val="1"/>
+        </w:numPr>
+      </w:pPr>
+      <w:r>
+        <w:t>Ubicar una de las tarjetas sobre la hoja.</w:t>
+      </w:r>
+    </w:p>
+    <w:p>
+      <w:pPr>
+        <w:pStyle w:val="Prrafodelista"/>
+        <w:numPr>
+          <w:ilvl w:val="0"/>
+          <w:numId w:val="1"/>
+        </w:numPr>
+      </w:pPr>
+      <w:r>
+        <w:t xml:space="preserve">Poner la otra tarjeta al lado de la otra unidas por el lado </w:t>
+      </w:r>
+      <w:r>
+        <w:t>más</w:t>
+      </w:r>
+      <w:r>
+        <w:t xml:space="preserve"> corto.</w:t>
+      </w:r>
+    </w:p>
+    <w:p>
+      <w:pPr>
+        <w:pStyle w:val="Prrafodelista"/>
+        <w:numPr>
+          <w:ilvl w:val="0"/>
+          <w:numId w:val="1"/>
+        </w:numPr>
+      </w:pPr>
+      <w:r>
+        <w:t>Tomar las dos tarjetas con una mano y ponerlas en forma de triangulo apuntando hacia arriba con los dos lados que se encontraban haciendo contacto.</w:t>
+      </w:r>
+    </w:p>
     <w:sectPr>
       <w:pgSz w:w="12240" w:h="15840"/>
       <w:pgMar w:top="1417" w:right="1701" w:bottom="1417" w:left="1701" w:header="708" w:footer="708" w:gutter="0"/>
@@ -68,6 +174,100 @@
     </w:sectPr>
   </w:body>
 </w:document>
+</file>
+
+<file path=word/numbering.xml><?xml version="1.0" encoding="utf-8"?>
+<w:numbering xmlns:wpc="http://schemas.microsoft.com/office/word/2010/wordprocessingCanvas" xmlns:cx="http://schemas.microsoft.com/office/drawing/2014/chartex" xmlns:cx1="http://schemas.microsoft.com/office/drawing/2015/9/8/chartex" xmlns:cx2="http://schemas.microsoft.com/office/drawing/2015/10/21/chartex" xmlns:cx3="http://schemas.microsoft.com/office/drawing/2016/5/9/chartex" xmlns:cx4="http://schemas.microsoft.com/office/drawing/2016/5/10/chartex" xmlns:cx5="http://schemas.microsoft.com/office/drawing/2016/5/11/chartex" xmlns:cx6="http://schemas.microsoft.com/office/drawing/2016/5/12/chartex" xmlns:cx7="http://schemas.microsoft.com/office/drawing/2016/5/13/chartex" xmlns:cx8="http://schemas.microsoft.com/office/drawing/2016/5/14/chartex" xmlns:mc="http://schemas.openxmlformats.org/markup-compatibility/2006" xmlns:aink="http://schemas.microsoft.com/office/drawing/2016/ink" xmlns:am3d="http://schemas.microsoft.com/office/drawing/2017/model3d" xmlns:o="urn:schemas-microsoft-com:office:office" xmlns:r="http://schemas.openxmlformats.org/officeDocument/2006/relationships" xmlns:m="http://schemas.openxmlformats.org/officeDocument/2006/math" xmlns:v="urn:schemas-microsoft-com:vml" xmlns:wp14="http://schemas.microsoft.com/office/word/2010/wordprocessingDrawing" xmlns:wp="http://schemas.openxmlformats.org/drawingml/2006/wordprocessingDrawing" xmlns:w10="urn:schemas-microsoft-com:office:word" xmlns:w="http://schemas.openxmlformats.org/wordprocessingml/2006/main" xmlns:w14="http://schemas.microsoft.com/office/word/2010/wordml" xmlns:w15="http://schemas.microsoft.com/office/word/2012/wordml" xmlns:w16cex="http://schemas.microsoft.com/office/word/2018/wordml/cex" xmlns:w16cid="http://schemas.microsoft.com/office/word/2016/wordml/cid" xmlns:w16="http://schemas.microsoft.com/office/word/2018/wordml" xmlns:w16se="http://schemas.microsoft.com/office/word/2015/wordml/symex" xmlns:wpg="http://schemas.microsoft.com/office/word/2010/wordprocessingGroup" xmlns:wpi="http://schemas.microsoft.com/office/word/2010/wordprocessingInk" xmlns:wne="http://schemas.microsoft.com/office/word/2006/wordml" xmlns:wps="http://schemas.microsoft.com/office/word/2010/wordprocessingShape" mc:Ignorable="w14 w15 w16se w16cid w16 w16cex wp14">
+  <w:abstractNum w:abstractNumId="0" w15:restartNumberingAfterBreak="0">
+    <w:nsid w:val="6253476F"/>
+    <w:multiLevelType w:val="hybridMultilevel"/>
+    <w:tmpl w:val="418ABA42"/>
+    <w:lvl w:ilvl="0" w:tplc="240A000F">
+      <w:start w:val="1"/>
+      <w:numFmt w:val="decimal"/>
+      <w:lvlText w:val="%1."/>
+      <w:lvlJc w:val="left"/>
+      <w:pPr>
+        <w:ind w:left="720" w:hanging="360"/>
+      </w:pPr>
+    </w:lvl>
+    <w:lvl w:ilvl="1" w:tplc="240A0019" w:tentative="1">
+      <w:start w:val="1"/>
+      <w:numFmt w:val="lowerLetter"/>
+      <w:lvlText w:val="%2."/>
+      <w:lvlJc w:val="left"/>
+      <w:pPr>
+        <w:ind w:left="1440" w:hanging="360"/>
+      </w:pPr>
+    </w:lvl>
+    <w:lvl w:ilvl="2" w:tplc="240A001B" w:tentative="1">
+      <w:start w:val="1"/>
+      <w:numFmt w:val="lowerRoman"/>
+      <w:lvlText w:val="%3."/>
+      <w:lvlJc w:val="right"/>
+      <w:pPr>
+        <w:ind w:left="2160" w:hanging="180"/>
+      </w:pPr>
+    </w:lvl>
+    <w:lvl w:ilvl="3" w:tplc="240A000F" w:tentative="1">
+      <w:start w:val="1"/>
+      <w:numFmt w:val="decimal"/>
+      <w:lvlText w:val="%4."/>
+      <w:lvlJc w:val="left"/>
+      <w:pPr>
+        <w:ind w:left="2880" w:hanging="360"/>
+      </w:pPr>
+    </w:lvl>
+    <w:lvl w:ilvl="4" w:tplc="240A0019" w:tentative="1">
+      <w:start w:val="1"/>
+      <w:numFmt w:val="lowerLetter"/>
+      <w:lvlText w:val="%5."/>
+      <w:lvlJc w:val="left"/>
+      <w:pPr>
+        <w:ind w:left="3600" w:hanging="360"/>
+      </w:pPr>
+    </w:lvl>
+    <w:lvl w:ilvl="5" w:tplc="240A001B" w:tentative="1">
+      <w:start w:val="1"/>
+      <w:numFmt w:val="lowerRoman"/>
+      <w:lvlText w:val="%6."/>
+      <w:lvlJc w:val="right"/>
+      <w:pPr>
+        <w:ind w:left="4320" w:hanging="180"/>
+      </w:pPr>
+    </w:lvl>
+    <w:lvl w:ilvl="6" w:tplc="240A000F" w:tentative="1">
+      <w:start w:val="1"/>
+      <w:numFmt w:val="decimal"/>
+      <w:lvlText w:val="%7."/>
+      <w:lvlJc w:val="left"/>
+      <w:pPr>
+        <w:ind w:left="5040" w:hanging="360"/>
+      </w:pPr>
+    </w:lvl>
+    <w:lvl w:ilvl="7" w:tplc="240A0019" w:tentative="1">
+      <w:start w:val="1"/>
+      <w:numFmt w:val="lowerLetter"/>
+      <w:lvlText w:val="%8."/>
+      <w:lvlJc w:val="left"/>
+      <w:pPr>
+        <w:ind w:left="5760" w:hanging="360"/>
+      </w:pPr>
+    </w:lvl>
+    <w:lvl w:ilvl="8" w:tplc="240A001B" w:tentative="1">
+      <w:start w:val="1"/>
+      <w:numFmt w:val="lowerRoman"/>
+      <w:lvlText w:val="%9."/>
+      <w:lvlJc w:val="right"/>
+      <w:pPr>
+        <w:ind w:left="6480" w:hanging="180"/>
+      </w:pPr>
+    </w:lvl>
+  </w:abstractNum>
+  <w:num w:numId="1">
+    <w:abstractNumId w:val="0"/>
+  </w:num>
+</w:numbering>
 </file>
 
 <file path=word/styles.xml><?xml version="1.0" encoding="utf-8"?>
@@ -469,6 +669,27 @@
     <w:name w:val="Normal"/>
     <w:qFormat/>
   </w:style>
+  <w:style w:type="paragraph" w:styleId="Ttulo1">
+    <w:name w:val="heading 1"/>
+    <w:basedOn w:val="Normal"/>
+    <w:next w:val="Normal"/>
+    <w:link w:val="Ttulo1Car"/>
+    <w:uiPriority w:val="9"/>
+    <w:qFormat/>
+    <w:rsid w:val="008F43FD"/>
+    <w:pPr>
+      <w:keepNext/>
+      <w:keepLines/>
+      <w:spacing w:before="240" w:after="0"/>
+      <w:outlineLvl w:val="0"/>
+    </w:pPr>
+    <w:rPr>
+      <w:rFonts w:asciiTheme="majorHAnsi" w:eastAsiaTheme="majorEastAsia" w:hAnsiTheme="majorHAnsi" w:cstheme="majorBidi"/>
+      <w:color w:val="2F5496" w:themeColor="accent1" w:themeShade="BF"/>
+      <w:sz w:val="32"/>
+      <w:szCs w:val="32"/>
+    </w:rPr>
+  </w:style>
   <w:style w:type="character" w:default="1" w:styleId="Fuentedeprrafopredeter">
     <w:name w:val="Default Paragraph Font"/>
     <w:uiPriority w:val="1"/>
@@ -495,6 +716,61 @@
     <w:uiPriority w:val="99"/>
     <w:semiHidden/>
     <w:unhideWhenUsed/>
+  </w:style>
+  <w:style w:type="character" w:customStyle="1" w:styleId="Ttulo1Car">
+    <w:name w:val="Título 1 Car"/>
+    <w:basedOn w:val="Fuentedeprrafopredeter"/>
+    <w:link w:val="Ttulo1"/>
+    <w:uiPriority w:val="9"/>
+    <w:rsid w:val="008F43FD"/>
+    <w:rPr>
+      <w:rFonts w:asciiTheme="majorHAnsi" w:eastAsiaTheme="majorEastAsia" w:hAnsiTheme="majorHAnsi" w:cstheme="majorBidi"/>
+      <w:color w:val="2F5496" w:themeColor="accent1" w:themeShade="BF"/>
+      <w:sz w:val="32"/>
+      <w:szCs w:val="32"/>
+    </w:rPr>
+  </w:style>
+  <w:style w:type="paragraph" w:styleId="Subttulo">
+    <w:name w:val="Subtitle"/>
+    <w:basedOn w:val="Normal"/>
+    <w:next w:val="Normal"/>
+    <w:link w:val="SubttuloCar"/>
+    <w:uiPriority w:val="11"/>
+    <w:qFormat/>
+    <w:rsid w:val="008F43FD"/>
+    <w:pPr>
+      <w:numPr>
+        <w:ilvl w:val="1"/>
+      </w:numPr>
+    </w:pPr>
+    <w:rPr>
+      <w:rFonts w:eastAsiaTheme="minorEastAsia"/>
+      <w:color w:val="5A5A5A" w:themeColor="text1" w:themeTint="A5"/>
+      <w:spacing w:val="15"/>
+    </w:rPr>
+  </w:style>
+  <w:style w:type="character" w:customStyle="1" w:styleId="SubttuloCar">
+    <w:name w:val="Subtítulo Car"/>
+    <w:basedOn w:val="Fuentedeprrafopredeter"/>
+    <w:link w:val="Subttulo"/>
+    <w:uiPriority w:val="11"/>
+    <w:rsid w:val="008F43FD"/>
+    <w:rPr>
+      <w:rFonts w:eastAsiaTheme="minorEastAsia"/>
+      <w:color w:val="5A5A5A" w:themeColor="text1" w:themeTint="A5"/>
+      <w:spacing w:val="15"/>
+    </w:rPr>
+  </w:style>
+  <w:style w:type="paragraph" w:styleId="Prrafodelista">
+    <w:name w:val="List Paragraph"/>
+    <w:basedOn w:val="Normal"/>
+    <w:uiPriority w:val="34"/>
+    <w:qFormat/>
+    <w:rsid w:val="00D00E40"/>
+    <w:pPr>
+      <w:ind w:left="720"/>
+      <w:contextualSpacing/>
+    </w:pPr>
   </w:style>
 </w:styles>
 </file>

</xml_diff>

<commit_message>
Version 2 del procedimiento
</commit_message>
<xml_diff>
--- a/Ejercicio de prueba.docx
+++ b/Ejercicio de prueba.docx
@@ -85,7 +85,10 @@
         </w:numPr>
       </w:pPr>
       <w:r>
-        <w:t>Levantar la hoja que se encuentra encima de las tarjetas.</w:t>
+        <w:t>Levantar la hoja</w:t>
+      </w:r>
+      <w:r>
+        <w:t>.</w:t>
       </w:r>
     </w:p>
     <w:p>
@@ -97,7 +100,7 @@
         </w:numPr>
       </w:pPr>
       <w:r>
-        <w:t>Tomar una de las tarjetas.</w:t>
+        <w:t>Poner la hoja en un lado de las tarjetas.</w:t>
       </w:r>
     </w:p>
     <w:p>
@@ -109,7 +112,7 @@
         </w:numPr>
       </w:pPr>
       <w:r>
-        <w:t>Tomar la segunda tarjeta.</w:t>
+        <w:t>Tomar una de las tarjetas.</w:t>
       </w:r>
     </w:p>
     <w:p>
@@ -121,7 +124,7 @@
         </w:numPr>
       </w:pPr>
       <w:r>
-        <w:t>Poner la hoja nuevamente.</w:t>
+        <w:t>Tomar la segunda tarjeta.</w:t>
       </w:r>
     </w:p>
     <w:p>
@@ -133,7 +136,13 @@
         </w:numPr>
       </w:pPr>
       <w:r>
-        <w:t>Ubicar una de las tarjetas sobre la hoja.</w:t>
+        <w:t>Poner la hoja nuevamente</w:t>
+      </w:r>
+      <w:r>
+        <w:t xml:space="preserve"> en la posición original</w:t>
+      </w:r>
+      <w:r>
+        <w:t>.</w:t>
       </w:r>
     </w:p>
     <w:p>
@@ -145,13 +154,28 @@
         </w:numPr>
       </w:pPr>
       <w:r>
-        <w:t xml:space="preserve">Poner la otra tarjeta al lado de la otra unidas por el lado </w:t>
-      </w:r>
-      <w:r>
-        <w:t>más</w:t>
-      </w:r>
-      <w:r>
-        <w:t xml:space="preserve"> corto.</w:t>
+        <w:t>Poner</w:t>
+      </w:r>
+      <w:r>
+        <w:t xml:space="preserve"> </w:t>
+      </w:r>
+      <w:r>
+        <w:t>las dos</w:t>
+      </w:r>
+      <w:r>
+        <w:t xml:space="preserve"> tarjetas </w:t>
+      </w:r>
+      <w:r>
+        <w:t xml:space="preserve">de forma perpendicular a </w:t>
+      </w:r>
+      <w:r>
+        <w:t>la hoja</w:t>
+      </w:r>
+      <w:r>
+        <w:t>, apoyadas por el lado más corto una tarjeta frente a la otra</w:t>
+      </w:r>
+      <w:r>
+        <w:t>.</w:t>
       </w:r>
     </w:p>
     <w:p>
@@ -163,7 +187,52 @@
         </w:numPr>
       </w:pPr>
       <w:r>
-        <w:t>Tomar las dos tarjetas con una mano y ponerlas en forma de triangulo apuntando hacia arriba con los dos lados que se encontraban haciendo contacto.</w:t>
+        <w:t xml:space="preserve">Poner </w:t>
+      </w:r>
+      <w:r>
+        <w:t>el dedo índice entre las dos tarjetas de forma que exista un espacio entre ellas</w:t>
+      </w:r>
+      <w:r>
+        <w:t>.</w:t>
+      </w:r>
+    </w:p>
+    <w:p>
+      <w:pPr>
+        <w:pStyle w:val="Prrafodelista"/>
+        <w:numPr>
+          <w:ilvl w:val="0"/>
+          <w:numId w:val="1"/>
+        </w:numPr>
+      </w:pPr>
+      <w:r>
+        <w:t>Separar las tarjetas en la parte donde se encuentran apoyadas en la hoja</w:t>
+      </w:r>
+      <w:r>
+        <w:t>.</w:t>
+      </w:r>
+    </w:p>
+    <w:p>
+      <w:pPr>
+        <w:pStyle w:val="Prrafodelista"/>
+        <w:numPr>
+          <w:ilvl w:val="0"/>
+          <w:numId w:val="1"/>
+        </w:numPr>
+      </w:pPr>
+      <w:r>
+        <w:t>Unir los lados superiores de las tarjetas.</w:t>
+      </w:r>
+    </w:p>
+    <w:p>
+      <w:pPr>
+        <w:pStyle w:val="Prrafodelista"/>
+        <w:numPr>
+          <w:ilvl w:val="0"/>
+          <w:numId w:val="1"/>
+        </w:numPr>
+      </w:pPr>
+      <w:r>
+        <w:t>Retirar la mano, de forma que las tarjetas queden sostenidas por el apoyo que existe entre ellas en la parte superior. (Deben formar un triángulo mirando hacia arriba)</w:t>
       </w:r>
     </w:p>
     <w:sectPr>

</xml_diff>